<commit_message>
wrong date for second protocoll.
</commit_message>
<xml_diff>
--- a/documents/00_Sitzungen/Milestone_2/Zwischenbesprechungen/Zwischenbesprechung20180326.docx
+++ b/documents/00_Sitzungen/Milestone_2/Zwischenbesprechungen/Zwischenbesprechung20180326.docx
@@ -1218,8 +1218,6 @@
               </w:rPr>
               <w:t>31.03.2018</w:t>
             </w:r>
-            <w:bookmarkStart w:id="0" w:name="_GoBack"/>
-            <w:bookmarkEnd w:id="0"/>
           </w:p>
         </w:tc>
       </w:tr>
@@ -1673,7 +1671,7 @@
           <w:i/>
           <w:iCs/>
         </w:rPr>
-        <w:t xml:space="preserve">Dieses Dokument wurde am </w:t>
+        <w:t>Dieses Dokument wurde am</w:t>
       </w:r>
       <w:r>
         <w:rPr>
@@ -1681,32 +1679,10 @@
           <w:i/>
           <w:iCs/>
         </w:rPr>
-        <w:t>Donnerstag, 22</w:t>
-      </w:r>
-      <w:r>
-        <w:rPr>
-          <w:rFonts w:ascii="Arial Narrow" w:hAnsi="Arial Narrow"/>
-          <w:i/>
-          <w:iCs/>
-        </w:rPr>
-        <w:t>.</w:t>
-      </w:r>
-      <w:r>
-        <w:rPr>
-          <w:rFonts w:ascii="Arial Narrow" w:hAnsi="Arial Narrow"/>
-          <w:i/>
-          <w:iCs/>
-        </w:rPr>
-        <w:t>0</w:t>
-      </w:r>
-      <w:r>
-        <w:rPr>
-          <w:rFonts w:ascii="Arial Narrow" w:hAnsi="Arial Narrow"/>
-          <w:i/>
-          <w:iCs/>
-        </w:rPr>
-        <w:t>3</w:t>
-      </w:r>
+        <w:t xml:space="preserve"> Montag, 23.03</w:t>
+      </w:r>
+      <w:bookmarkStart w:id="0" w:name="_GoBack"/>
+      <w:bookmarkEnd w:id="0"/>
       <w:r>
         <w:rPr>
           <w:rFonts w:ascii="Arial Narrow" w:hAnsi="Arial Narrow"/>

</xml_diff>

<commit_message>
changed date in title.
</commit_message>
<xml_diff>
--- a/documents/00_Sitzungen/Milestone_2/Zwischenbesprechungen/Zwischenbesprechung20180326.docx
+++ b/documents/00_Sitzungen/Milestone_2/Zwischenbesprechungen/Zwischenbesprechung20180326.docx
@@ -64,8 +64,10 @@
           <w:sz w:val="32"/>
           <w:szCs w:val="32"/>
         </w:rPr>
-        <w:t>2</w:t>
-      </w:r>
+        <w:t>6</w:t>
+      </w:r>
+      <w:bookmarkStart w:id="0" w:name="_GoBack"/>
+      <w:bookmarkEnd w:id="0"/>
       <w:r>
         <w:rPr>
           <w:rFonts w:ascii="Arial Narrow" w:hAnsi="Arial Narrow"/>
@@ -1681,8 +1683,6 @@
         </w:rPr>
         <w:t xml:space="preserve"> Montag, 23.03</w:t>
       </w:r>
-      <w:bookmarkStart w:id="0" w:name="_GoBack"/>
-      <w:bookmarkEnd w:id="0"/>
       <w:r>
         <w:rPr>
           <w:rFonts w:ascii="Arial Narrow" w:hAnsi="Arial Narrow"/>

</xml_diff>

<commit_message>
protocol for todays meeting. typofix in other protoll.
</commit_message>
<xml_diff>
--- a/documents/00_Sitzungen/Milestone_2/Zwischenbesprechungen/Zwischenbesprechung20180326.docx
+++ b/documents/00_Sitzungen/Milestone_2/Zwischenbesprechungen/Zwischenbesprechung20180326.docx
@@ -37,7 +37,7 @@
           <w:sz w:val="32"/>
           <w:szCs w:val="32"/>
         </w:rPr>
-        <w:t>Donnerstag</w:t>
+        <w:t>Mo</w:t>
       </w:r>
       <w:r>
         <w:rPr>
@@ -46,7 +46,7 @@
           <w:sz w:val="32"/>
           <w:szCs w:val="32"/>
         </w:rPr>
-        <w:t xml:space="preserve">, </w:t>
+        <w:t>n</w:t>
       </w:r>
       <w:r>
         <w:rPr>
@@ -55,7 +55,7 @@
           <w:sz w:val="32"/>
           <w:szCs w:val="32"/>
         </w:rPr>
-        <w:t>2</w:t>
+        <w:t>tag</w:t>
       </w:r>
       <w:r>
         <w:rPr>
@@ -64,10 +64,26 @@
           <w:sz w:val="32"/>
           <w:szCs w:val="32"/>
         </w:rPr>
+        <w:t xml:space="preserve">, </w:t>
+      </w:r>
+      <w:r>
+        <w:rPr>
+          <w:rFonts w:ascii="Arial Narrow" w:hAnsi="Arial Narrow"/>
+          <w:b/>
+          <w:sz w:val="32"/>
+          <w:szCs w:val="32"/>
+        </w:rPr>
+        <w:t>2</w:t>
+      </w:r>
+      <w:r>
+        <w:rPr>
+          <w:rFonts w:ascii="Arial Narrow" w:hAnsi="Arial Narrow"/>
+          <w:b/>
+          <w:sz w:val="32"/>
+          <w:szCs w:val="32"/>
+        </w:rPr>
         <w:t>6</w:t>
       </w:r>
-      <w:bookmarkStart w:id="0" w:name="_GoBack"/>
-      <w:bookmarkEnd w:id="0"/>
       <w:r>
         <w:rPr>
           <w:rFonts w:ascii="Arial Narrow" w:hAnsi="Arial Narrow"/>
@@ -1681,7 +1697,25 @@
           <w:i/>
           <w:iCs/>
         </w:rPr>
-        <w:t xml:space="preserve"> Montag, 23.03</w:t>
+        <w:t xml:space="preserve"> Montag, 2</w:t>
+      </w:r>
+      <w:r>
+        <w:rPr>
+          <w:rFonts w:ascii="Arial Narrow" w:hAnsi="Arial Narrow"/>
+          <w:i/>
+          <w:iCs/>
+        </w:rPr>
+        <w:t>6</w:t>
+      </w:r>
+      <w:bookmarkStart w:id="0" w:name="_GoBack"/>
+      <w:bookmarkEnd w:id="0"/>
+      <w:r>
+        <w:rPr>
+          <w:rFonts w:ascii="Arial Narrow" w:hAnsi="Arial Narrow"/>
+          <w:i/>
+          <w:iCs/>
+        </w:rPr>
+        <w:t>.03</w:t>
       </w:r>
       <w:r>
         <w:rPr>

</xml_diff>